<commit_message>
modified code to simplify bug 1
</commit_message>
<xml_diff>
--- a/UAT/UAT cases.docx
+++ b/UAT/UAT cases.docx
@@ -404,15 +404,17 @@
         <w:spacing w:before="0" w:after="0"/>
         <w:rPr>
           <w:rFonts w:ascii="Segoe UI" w:hAnsi="Segoe UI" w:cs="Segoe UI"/>
-          <w:sz w:val="20"/>
-        </w:rPr>
-      </w:pPr>
-      <w:r>
-        <w:rPr>
-          <w:rFonts w:ascii="Segoe UI" w:hAnsi="Segoe UI" w:cs="Segoe UI"/>
-          <w:sz w:val="20"/>
-        </w:rPr>
-        <w:t>Example output showing bug:</w:t>
+          <w:b/>
+          <w:sz w:val="20"/>
+        </w:rPr>
+      </w:pPr>
+      <w:r>
+        <w:rPr>
+          <w:rFonts w:ascii="Segoe UI" w:hAnsi="Segoe UI" w:cs="Segoe UI"/>
+          <w:b/>
+          <w:sz w:val="20"/>
+        </w:rPr>
+        <w:t>Debugging log</w:t>
       </w:r>
     </w:p>
     <w:p>
@@ -427,50 +429,6 @@
     </w:p>
     <w:p>
       <w:pPr>
-        <w:autoSpaceDE w:val="0"/>
-        <w:autoSpaceDN w:val="0"/>
-        <w:adjustRightInd w:val="0"/>
-        <w:spacing w:after="0" w:line="240" w:lineRule="auto"/>
-        <w:rPr>
-          <w:rFonts w:ascii="Courier New" w:hAnsi="Courier New" w:cs="Courier New"/>
-          <w:sz w:val="20"/>
-          <w:szCs w:val="20"/>
-        </w:rPr>
-      </w:pPr>
-      <w:r>
-        <w:rPr>
-          <w:rFonts w:ascii="Courier New" w:hAnsi="Courier New" w:cs="Courier New"/>
-          <w:color w:val="000000"/>
-          <w:sz w:val="20"/>
-          <w:szCs w:val="20"/>
-        </w:rPr>
-        <w:t>Turn 4: Fred bet 5 on ANCHOR</w:t>
-      </w:r>
-    </w:p>
-    <w:p>
-      <w:pPr>
-        <w:autoSpaceDE w:val="0"/>
-        <w:autoSpaceDN w:val="0"/>
-        <w:adjustRightInd w:val="0"/>
-        <w:spacing w:after="0" w:line="240" w:lineRule="auto"/>
-        <w:rPr>
-          <w:rFonts w:ascii="Courier New" w:hAnsi="Courier New" w:cs="Courier New"/>
-          <w:sz w:val="20"/>
-          <w:szCs w:val="20"/>
-        </w:rPr>
-      </w:pPr>
-      <w:r>
-        <w:rPr>
-          <w:rFonts w:ascii="Courier New" w:hAnsi="Courier New" w:cs="Courier New"/>
-          <w:color w:val="000000"/>
-          <w:sz w:val="20"/>
-          <w:szCs w:val="20"/>
-        </w:rPr>
-        <w:t>Rolled CROWN, DIAMOND, ANCHOR</w:t>
-      </w:r>
-    </w:p>
-    <w:p>
-      <w:pPr>
         <w:pStyle w:val="bp"/>
         <w:spacing w:before="0" w:after="0"/>
         <w:rPr>
@@ -480,14 +438,645 @@
       </w:pPr>
       <w:r>
         <w:rPr>
-          <w:rFonts w:ascii="Courier New" w:hAnsi="Courier New" w:cs="Courier New"/>
+          <w:rFonts w:ascii="Segoe UI" w:hAnsi="Segoe UI" w:cs="Segoe UI"/>
+          <w:sz w:val="20"/>
+        </w:rPr>
+        <w:t>Example output showing bug:</w:t>
+      </w:r>
+    </w:p>
+    <w:p>
+      <w:pPr>
+        <w:pStyle w:val="bp"/>
+        <w:spacing w:before="0" w:after="0"/>
+        <w:rPr>
+          <w:rFonts w:ascii="Segoe UI" w:hAnsi="Segoe UI" w:cs="Segoe UI"/>
+          <w:sz w:val="20"/>
+        </w:rPr>
+      </w:pPr>
+    </w:p>
+    <w:p>
+      <w:pPr>
+        <w:autoSpaceDE w:val="0"/>
+        <w:autoSpaceDN w:val="0"/>
+        <w:adjustRightInd w:val="0"/>
+        <w:spacing w:after="0" w:line="240" w:lineRule="auto"/>
+        <w:rPr>
+          <w:rFonts w:ascii="Courier New" w:hAnsi="Courier New" w:cs="Courier New"/>
+          <w:color w:val="1F4E79" w:themeColor="accent1" w:themeShade="80"/>
+          <w:sz w:val="20"/>
+          <w:szCs w:val="20"/>
+        </w:rPr>
+      </w:pPr>
+      <w:r>
+        <w:rPr>
+          <w:rFonts w:ascii="Courier New" w:hAnsi="Courier New" w:cs="Courier New"/>
+          <w:color w:val="1F4E79" w:themeColor="accent1" w:themeShade="80"/>
+          <w:sz w:val="20"/>
+          <w:szCs w:val="20"/>
+        </w:rPr>
+        <w:t>Turn 3: Fred bet 5 on HEART</w:t>
+      </w:r>
+    </w:p>
+    <w:p>
+      <w:pPr>
+        <w:autoSpaceDE w:val="0"/>
+        <w:autoSpaceDN w:val="0"/>
+        <w:adjustRightInd w:val="0"/>
+        <w:spacing w:after="0" w:line="240" w:lineRule="auto"/>
+        <w:rPr>
+          <w:rFonts w:ascii="Courier New" w:hAnsi="Courier New" w:cs="Courier New"/>
+          <w:color w:val="1F4E79" w:themeColor="accent1" w:themeShade="80"/>
+          <w:sz w:val="20"/>
+          <w:szCs w:val="20"/>
+        </w:rPr>
+      </w:pPr>
+      <w:r>
+        <w:rPr>
+          <w:rFonts w:ascii="Courier New" w:hAnsi="Courier New" w:cs="Courier New"/>
+          <w:color w:val="1F4E79" w:themeColor="accent1" w:themeShade="80"/>
+          <w:sz w:val="20"/>
+          <w:szCs w:val="20"/>
+        </w:rPr>
+        <w:t>Rolled CROWN, DIAMOND, ANCHOR</w:t>
+      </w:r>
+    </w:p>
+    <w:p>
+      <w:pPr>
+        <w:autoSpaceDE w:val="0"/>
+        <w:autoSpaceDN w:val="0"/>
+        <w:adjustRightInd w:val="0"/>
+        <w:spacing w:after="0" w:line="240" w:lineRule="auto"/>
+        <w:rPr>
+          <w:rFonts w:ascii="Courier New" w:hAnsi="Courier New" w:cs="Courier New"/>
+          <w:color w:val="1F4E79" w:themeColor="accent1" w:themeShade="80"/>
+          <w:sz w:val="20"/>
+          <w:szCs w:val="20"/>
+        </w:rPr>
+      </w:pPr>
+      <w:r>
+        <w:rPr>
+          <w:rFonts w:ascii="Courier New" w:hAnsi="Courier New" w:cs="Courier New"/>
+          <w:color w:val="1F4E79" w:themeColor="accent1" w:themeShade="80"/>
+          <w:sz w:val="20"/>
+          <w:szCs w:val="20"/>
+        </w:rPr>
+        <w:t>Fred lost, balance now 90</w:t>
+      </w:r>
+    </w:p>
+    <w:p>
+      <w:pPr>
+        <w:autoSpaceDE w:val="0"/>
+        <w:autoSpaceDN w:val="0"/>
+        <w:adjustRightInd w:val="0"/>
+        <w:spacing w:after="0" w:line="240" w:lineRule="auto"/>
+        <w:rPr>
+          <w:rFonts w:ascii="Courier New" w:hAnsi="Courier New" w:cs="Courier New"/>
+          <w:color w:val="1F4E79" w:themeColor="accent1" w:themeShade="80"/>
+          <w:sz w:val="20"/>
+          <w:szCs w:val="20"/>
+        </w:rPr>
+      </w:pPr>
+    </w:p>
+    <w:p>
+      <w:pPr>
+        <w:autoSpaceDE w:val="0"/>
+        <w:autoSpaceDN w:val="0"/>
+        <w:adjustRightInd w:val="0"/>
+        <w:spacing w:after="0" w:line="240" w:lineRule="auto"/>
+        <w:rPr>
+          <w:rFonts w:ascii="Courier New" w:hAnsi="Courier New" w:cs="Courier New"/>
+          <w:color w:val="1F4E79" w:themeColor="accent1" w:themeShade="80"/>
+          <w:sz w:val="20"/>
+          <w:szCs w:val="20"/>
+        </w:rPr>
+      </w:pPr>
+      <w:r>
+        <w:rPr>
+          <w:rFonts w:ascii="Courier New" w:hAnsi="Courier New" w:cs="Courier New"/>
+          <w:color w:val="1F4E79" w:themeColor="accent1" w:themeShade="80"/>
+          <w:sz w:val="20"/>
+          <w:szCs w:val="20"/>
+        </w:rPr>
+        <w:t>Turn 4: Fred bet 5 on ANCHOR</w:t>
+      </w:r>
+    </w:p>
+    <w:p>
+      <w:pPr>
+        <w:autoSpaceDE w:val="0"/>
+        <w:autoSpaceDN w:val="0"/>
+        <w:adjustRightInd w:val="0"/>
+        <w:spacing w:after="0" w:line="240" w:lineRule="auto"/>
+        <w:rPr>
+          <w:rFonts w:ascii="Courier New" w:hAnsi="Courier New" w:cs="Courier New"/>
+          <w:color w:val="1F4E79" w:themeColor="accent1" w:themeShade="80"/>
+          <w:sz w:val="20"/>
+          <w:szCs w:val="20"/>
+        </w:rPr>
+      </w:pPr>
+      <w:r>
+        <w:rPr>
+          <w:rFonts w:ascii="Courier New" w:hAnsi="Courier New" w:cs="Courier New"/>
+          <w:color w:val="1F4E79" w:themeColor="accent1" w:themeShade="80"/>
+          <w:sz w:val="20"/>
+          <w:szCs w:val="20"/>
+        </w:rPr>
+        <w:t>Rolled CROWN, DIAMOND, ANCHOR</w:t>
+      </w:r>
+    </w:p>
+    <w:p>
+      <w:pPr>
+        <w:rPr>
+          <w:rFonts w:ascii="Courier New" w:hAnsi="Courier New" w:cs="Courier New"/>
+          <w:color w:val="1F4E79" w:themeColor="accent1" w:themeShade="80"/>
+          <w:sz w:val="20"/>
+          <w:szCs w:val="20"/>
+        </w:rPr>
+      </w:pPr>
+      <w:r>
+        <w:rPr>
+          <w:rFonts w:ascii="Courier New" w:hAnsi="Courier New" w:cs="Courier New"/>
+          <w:color w:val="1F4E79" w:themeColor="accent1" w:themeShade="80"/>
+          <w:sz w:val="20"/>
+          <w:szCs w:val="20"/>
+        </w:rPr>
+        <w:t>Fred won 5, balance now 90</w:t>
+      </w:r>
+    </w:p>
+    <w:p>
+      <w:pPr>
+        <w:rPr>
+          <w:rFonts w:ascii="Segoe UI" w:hAnsi="Segoe UI" w:cs="Segoe UI"/>
           <w:color w:val="000000"/>
           <w:sz w:val="20"/>
-        </w:rPr>
-        <w:t>Fred won 5, balance now 90</w:t>
-      </w:r>
-    </w:p>
-    <w:p>
+          <w:szCs w:val="20"/>
+          <w:lang w:val="en-AU"/>
+        </w:rPr>
+      </w:pPr>
+      <w:r>
+        <w:rPr>
+          <w:rFonts w:ascii="Segoe UI" w:hAnsi="Segoe UI" w:cs="Segoe UI"/>
+          <w:color w:val="000000"/>
+          <w:sz w:val="20"/>
+          <w:szCs w:val="20"/>
+          <w:lang w:val="en-AU"/>
+        </w:rPr>
+        <w:t>Simplification</w:t>
+      </w:r>
+      <w:r>
+        <w:rPr>
+          <w:rFonts w:ascii="Segoe UI" w:hAnsi="Segoe UI" w:cs="Segoe UI"/>
+          <w:color w:val="000000"/>
+          <w:sz w:val="20"/>
+          <w:szCs w:val="20"/>
+          <w:lang w:val="en-AU"/>
+        </w:rPr>
+        <w:t>:</w:t>
+      </w:r>
+    </w:p>
+    <w:p>
+      <w:pPr>
+        <w:rPr>
+          <w:rFonts w:ascii="Segoe UI" w:hAnsi="Segoe UI" w:cs="Segoe UI"/>
+          <w:color w:val="000000"/>
+          <w:sz w:val="20"/>
+          <w:szCs w:val="20"/>
+          <w:lang w:val="en-AU"/>
+        </w:rPr>
+      </w:pPr>
+      <w:r>
+        <w:rPr>
+          <w:rFonts w:ascii="Segoe UI" w:hAnsi="Segoe UI" w:cs="Segoe UI"/>
+          <w:color w:val="000000"/>
+          <w:sz w:val="20"/>
+          <w:szCs w:val="20"/>
+          <w:lang w:val="en-AU"/>
+        </w:rPr>
+        <w:t>To reduce size of output, initial balance set at 10, and limit number of games to 1.</w:t>
+      </w:r>
+    </w:p>
+    <w:p>
+      <w:pPr>
+        <w:rPr>
+          <w:rFonts w:ascii="Segoe UI" w:hAnsi="Segoe UI" w:cs="Segoe UI"/>
+          <w:color w:val="000000"/>
+          <w:sz w:val="20"/>
+          <w:szCs w:val="20"/>
+          <w:lang w:val="en-AU"/>
+        </w:rPr>
+      </w:pPr>
+      <w:r>
+        <w:rPr>
+          <w:rFonts w:ascii="Segoe UI" w:hAnsi="Segoe UI" w:cs="Segoe UI"/>
+          <w:color w:val="000000"/>
+          <w:sz w:val="20"/>
+          <w:szCs w:val="20"/>
+          <w:lang w:val="en-AU"/>
+        </w:rPr>
+        <w:t>Output when program is run:</w:t>
+      </w:r>
+    </w:p>
+    <w:p>
+      <w:pPr>
+        <w:autoSpaceDE w:val="0"/>
+        <w:autoSpaceDN w:val="0"/>
+        <w:adjustRightInd w:val="0"/>
+        <w:spacing w:after="0" w:line="240" w:lineRule="auto"/>
+        <w:rPr>
+          <w:rFonts w:ascii="Courier New" w:hAnsi="Courier New" w:cs="Courier New"/>
+          <w:color w:val="1F4E79" w:themeColor="accent1" w:themeShade="80"/>
+          <w:sz w:val="20"/>
+          <w:szCs w:val="20"/>
+        </w:rPr>
+      </w:pPr>
+      <w:r>
+        <w:rPr>
+          <w:rFonts w:ascii="Courier New" w:hAnsi="Courier New" w:cs="Courier New"/>
+          <w:color w:val="1F4E79" w:themeColor="accent1" w:themeShade="80"/>
+          <w:sz w:val="20"/>
+          <w:szCs w:val="20"/>
+        </w:rPr>
+        <w:t xml:space="preserve">Start Game 0: </w:t>
+      </w:r>
+    </w:p>
+    <w:p>
+      <w:pPr>
+        <w:autoSpaceDE w:val="0"/>
+        <w:autoSpaceDN w:val="0"/>
+        <w:adjustRightInd w:val="0"/>
+        <w:spacing w:after="0" w:line="240" w:lineRule="auto"/>
+        <w:rPr>
+          <w:rFonts w:ascii="Courier New" w:hAnsi="Courier New" w:cs="Courier New"/>
+          <w:color w:val="1F4E79" w:themeColor="accent1" w:themeShade="80"/>
+          <w:sz w:val="20"/>
+          <w:szCs w:val="20"/>
+        </w:rPr>
+      </w:pPr>
+      <w:r>
+        <w:rPr>
+          <w:rFonts w:ascii="Courier New" w:hAnsi="Courier New" w:cs="Courier New"/>
+          <w:color w:val="1F4E79" w:themeColor="accent1" w:themeShade="80"/>
+          <w:sz w:val="20"/>
+          <w:szCs w:val="20"/>
+        </w:rPr>
+        <w:t>Fred starts with balance 10, limit 0</w:t>
+      </w:r>
+    </w:p>
+    <w:p>
+      <w:pPr>
+        <w:autoSpaceDE w:val="0"/>
+        <w:autoSpaceDN w:val="0"/>
+        <w:adjustRightInd w:val="0"/>
+        <w:spacing w:after="0" w:line="240" w:lineRule="auto"/>
+        <w:rPr>
+          <w:rFonts w:ascii="Courier New" w:hAnsi="Courier New" w:cs="Courier New"/>
+          <w:color w:val="1F4E79" w:themeColor="accent1" w:themeShade="80"/>
+          <w:sz w:val="20"/>
+          <w:szCs w:val="20"/>
+        </w:rPr>
+      </w:pPr>
+      <w:r>
+        <w:rPr>
+          <w:rFonts w:ascii="Courier New" w:hAnsi="Courier New" w:cs="Courier New"/>
+          <w:color w:val="1F4E79" w:themeColor="accent1" w:themeShade="80"/>
+          <w:sz w:val="20"/>
+          <w:szCs w:val="20"/>
+        </w:rPr>
+        <w:t>Turn 1: Fred bet 5 on CLUB</w:t>
+      </w:r>
+    </w:p>
+    <w:p>
+      <w:pPr>
+        <w:autoSpaceDE w:val="0"/>
+        <w:autoSpaceDN w:val="0"/>
+        <w:adjustRightInd w:val="0"/>
+        <w:spacing w:after="0" w:line="240" w:lineRule="auto"/>
+        <w:rPr>
+          <w:rFonts w:ascii="Courier New" w:hAnsi="Courier New" w:cs="Courier New"/>
+          <w:color w:val="1F4E79" w:themeColor="accent1" w:themeShade="80"/>
+          <w:sz w:val="20"/>
+          <w:szCs w:val="20"/>
+        </w:rPr>
+      </w:pPr>
+      <w:r>
+        <w:rPr>
+          <w:rFonts w:ascii="Courier New" w:hAnsi="Courier New" w:cs="Courier New"/>
+          <w:color w:val="1F4E79" w:themeColor="accent1" w:themeShade="80"/>
+          <w:sz w:val="20"/>
+          <w:szCs w:val="20"/>
+        </w:rPr>
+        <w:t>Rolled CLUB, CROWN, ANCHOR</w:t>
+      </w:r>
+    </w:p>
+    <w:p>
+      <w:pPr>
+        <w:autoSpaceDE w:val="0"/>
+        <w:autoSpaceDN w:val="0"/>
+        <w:adjustRightInd w:val="0"/>
+        <w:spacing w:after="0" w:line="240" w:lineRule="auto"/>
+        <w:rPr>
+          <w:rFonts w:ascii="Courier New" w:hAnsi="Courier New" w:cs="Courier New"/>
+          <w:color w:val="1F4E79" w:themeColor="accent1" w:themeShade="80"/>
+          <w:sz w:val="20"/>
+          <w:szCs w:val="20"/>
+        </w:rPr>
+      </w:pPr>
+      <w:r>
+        <w:rPr>
+          <w:rFonts w:ascii="Courier New" w:hAnsi="Courier New" w:cs="Courier New"/>
+          <w:color w:val="1F4E79" w:themeColor="accent1" w:themeShade="80"/>
+          <w:sz w:val="20"/>
+          <w:szCs w:val="20"/>
+        </w:rPr>
+        <w:t>Fred won 5, balance now 10</w:t>
+      </w:r>
+    </w:p>
+    <w:p>
+      <w:pPr>
+        <w:autoSpaceDE w:val="0"/>
+        <w:autoSpaceDN w:val="0"/>
+        <w:adjustRightInd w:val="0"/>
+        <w:spacing w:after="0" w:line="240" w:lineRule="auto"/>
+        <w:rPr>
+          <w:rFonts w:ascii="Courier New" w:hAnsi="Courier New" w:cs="Courier New"/>
+          <w:color w:val="1F4E79" w:themeColor="accent1" w:themeShade="80"/>
+          <w:sz w:val="20"/>
+          <w:szCs w:val="20"/>
+        </w:rPr>
+      </w:pPr>
+    </w:p>
+    <w:p>
+      <w:pPr>
+        <w:autoSpaceDE w:val="0"/>
+        <w:autoSpaceDN w:val="0"/>
+        <w:adjustRightInd w:val="0"/>
+        <w:spacing w:after="0" w:line="240" w:lineRule="auto"/>
+        <w:rPr>
+          <w:rFonts w:ascii="Courier New" w:hAnsi="Courier New" w:cs="Courier New"/>
+          <w:color w:val="1F4E79" w:themeColor="accent1" w:themeShade="80"/>
+          <w:sz w:val="20"/>
+          <w:szCs w:val="20"/>
+        </w:rPr>
+      </w:pPr>
+      <w:r>
+        <w:rPr>
+          <w:rFonts w:ascii="Courier New" w:hAnsi="Courier New" w:cs="Courier New"/>
+          <w:color w:val="1F4E79" w:themeColor="accent1" w:themeShade="80"/>
+          <w:sz w:val="20"/>
+          <w:szCs w:val="20"/>
+        </w:rPr>
+        <w:t>Turn 2: Fred bet 5 on CROWN</w:t>
+      </w:r>
+    </w:p>
+    <w:p>
+      <w:pPr>
+        <w:autoSpaceDE w:val="0"/>
+        <w:autoSpaceDN w:val="0"/>
+        <w:adjustRightInd w:val="0"/>
+        <w:spacing w:after="0" w:line="240" w:lineRule="auto"/>
+        <w:rPr>
+          <w:rFonts w:ascii="Courier New" w:hAnsi="Courier New" w:cs="Courier New"/>
+          <w:color w:val="1F4E79" w:themeColor="accent1" w:themeShade="80"/>
+          <w:sz w:val="20"/>
+          <w:szCs w:val="20"/>
+        </w:rPr>
+      </w:pPr>
+      <w:r>
+        <w:rPr>
+          <w:rFonts w:ascii="Courier New" w:hAnsi="Courier New" w:cs="Courier New"/>
+          <w:color w:val="1F4E79" w:themeColor="accent1" w:themeShade="80"/>
+          <w:sz w:val="20"/>
+          <w:szCs w:val="20"/>
+        </w:rPr>
+        <w:t>Rolled CLUB, CROWN, ANCHOR</w:t>
+      </w:r>
+    </w:p>
+    <w:p>
+      <w:pPr>
+        <w:autoSpaceDE w:val="0"/>
+        <w:autoSpaceDN w:val="0"/>
+        <w:adjustRightInd w:val="0"/>
+        <w:spacing w:after="0" w:line="240" w:lineRule="auto"/>
+        <w:rPr>
+          <w:rFonts w:ascii="Courier New" w:hAnsi="Courier New" w:cs="Courier New"/>
+          <w:color w:val="1F4E79" w:themeColor="accent1" w:themeShade="80"/>
+          <w:sz w:val="20"/>
+          <w:szCs w:val="20"/>
+        </w:rPr>
+      </w:pPr>
+      <w:r>
+        <w:rPr>
+          <w:rFonts w:ascii="Courier New" w:hAnsi="Courier New" w:cs="Courier New"/>
+          <w:color w:val="1F4E79" w:themeColor="accent1" w:themeShade="80"/>
+          <w:sz w:val="20"/>
+          <w:szCs w:val="20"/>
+        </w:rPr>
+        <w:t>Fred won 5, balance now 10</w:t>
+      </w:r>
+    </w:p>
+    <w:p>
+      <w:pPr>
+        <w:autoSpaceDE w:val="0"/>
+        <w:autoSpaceDN w:val="0"/>
+        <w:adjustRightInd w:val="0"/>
+        <w:spacing w:after="0" w:line="240" w:lineRule="auto"/>
+        <w:rPr>
+          <w:rFonts w:ascii="Courier New" w:hAnsi="Courier New" w:cs="Courier New"/>
+          <w:color w:val="1F4E79" w:themeColor="accent1" w:themeShade="80"/>
+          <w:sz w:val="20"/>
+          <w:szCs w:val="20"/>
+        </w:rPr>
+      </w:pPr>
+    </w:p>
+    <w:p>
+      <w:pPr>
+        <w:autoSpaceDE w:val="0"/>
+        <w:autoSpaceDN w:val="0"/>
+        <w:adjustRightInd w:val="0"/>
+        <w:spacing w:after="0" w:line="240" w:lineRule="auto"/>
+        <w:rPr>
+          <w:rFonts w:ascii="Courier New" w:hAnsi="Courier New" w:cs="Courier New"/>
+          <w:color w:val="1F4E79" w:themeColor="accent1" w:themeShade="80"/>
+          <w:sz w:val="20"/>
+          <w:szCs w:val="20"/>
+        </w:rPr>
+      </w:pPr>
+      <w:r>
+        <w:rPr>
+          <w:rFonts w:ascii="Courier New" w:hAnsi="Courier New" w:cs="Courier New"/>
+          <w:color w:val="1F4E79" w:themeColor="accent1" w:themeShade="80"/>
+          <w:sz w:val="20"/>
+          <w:szCs w:val="20"/>
+        </w:rPr>
+        <w:t>Turn 3: Fred bet 5 on DIAMOND</w:t>
+      </w:r>
+    </w:p>
+    <w:p>
+      <w:pPr>
+        <w:autoSpaceDE w:val="0"/>
+        <w:autoSpaceDN w:val="0"/>
+        <w:adjustRightInd w:val="0"/>
+        <w:spacing w:after="0" w:line="240" w:lineRule="auto"/>
+        <w:rPr>
+          <w:rFonts w:ascii="Courier New" w:hAnsi="Courier New" w:cs="Courier New"/>
+          <w:color w:val="1F4E79" w:themeColor="accent1" w:themeShade="80"/>
+          <w:sz w:val="20"/>
+          <w:szCs w:val="20"/>
+        </w:rPr>
+      </w:pPr>
+      <w:r>
+        <w:rPr>
+          <w:rFonts w:ascii="Courier New" w:hAnsi="Courier New" w:cs="Courier New"/>
+          <w:color w:val="1F4E79" w:themeColor="accent1" w:themeShade="80"/>
+          <w:sz w:val="20"/>
+          <w:szCs w:val="20"/>
+        </w:rPr>
+        <w:t>Rolled CLUB, CROWN, ANCHOR</w:t>
+      </w:r>
+    </w:p>
+    <w:p>
+      <w:pPr>
+        <w:autoSpaceDE w:val="0"/>
+        <w:autoSpaceDN w:val="0"/>
+        <w:adjustRightInd w:val="0"/>
+        <w:spacing w:after="0" w:line="240" w:lineRule="auto"/>
+        <w:rPr>
+          <w:rFonts w:ascii="Courier New" w:hAnsi="Courier New" w:cs="Courier New"/>
+          <w:color w:val="1F4E79" w:themeColor="accent1" w:themeShade="80"/>
+          <w:sz w:val="20"/>
+          <w:szCs w:val="20"/>
+        </w:rPr>
+      </w:pPr>
+      <w:r>
+        <w:rPr>
+          <w:rFonts w:ascii="Courier New" w:hAnsi="Courier New" w:cs="Courier New"/>
+          <w:color w:val="1F4E79" w:themeColor="accent1" w:themeShade="80"/>
+          <w:sz w:val="20"/>
+          <w:szCs w:val="20"/>
+        </w:rPr>
+        <w:t>Fred lost, balance now 5</w:t>
+      </w:r>
+    </w:p>
+    <w:p>
+      <w:pPr>
+        <w:autoSpaceDE w:val="0"/>
+        <w:autoSpaceDN w:val="0"/>
+        <w:adjustRightInd w:val="0"/>
+        <w:spacing w:after="0" w:line="240" w:lineRule="auto"/>
+        <w:rPr>
+          <w:rFonts w:ascii="Courier New" w:hAnsi="Courier New" w:cs="Courier New"/>
+          <w:color w:val="1F4E79" w:themeColor="accent1" w:themeShade="80"/>
+          <w:sz w:val="20"/>
+          <w:szCs w:val="20"/>
+        </w:rPr>
+      </w:pPr>
+    </w:p>
+    <w:p>
+      <w:pPr>
+        <w:autoSpaceDE w:val="0"/>
+        <w:autoSpaceDN w:val="0"/>
+        <w:adjustRightInd w:val="0"/>
+        <w:spacing w:after="0" w:line="240" w:lineRule="auto"/>
+        <w:rPr>
+          <w:rFonts w:ascii="Courier New" w:hAnsi="Courier New" w:cs="Courier New"/>
+          <w:color w:val="1F4E79" w:themeColor="accent1" w:themeShade="80"/>
+          <w:sz w:val="20"/>
+          <w:szCs w:val="20"/>
+        </w:rPr>
+      </w:pPr>
+      <w:r>
+        <w:rPr>
+          <w:rFonts w:ascii="Courier New" w:hAnsi="Courier New" w:cs="Courier New"/>
+          <w:color w:val="1F4E79" w:themeColor="accent1" w:themeShade="80"/>
+          <w:sz w:val="20"/>
+          <w:szCs w:val="20"/>
+        </w:rPr>
+        <w:lastRenderedPageBreak/>
+        <w:t>3 turns later.</w:t>
+      </w:r>
+    </w:p>
+    <w:p>
+      <w:pPr>
+        <w:autoSpaceDE w:val="0"/>
+        <w:autoSpaceDN w:val="0"/>
+        <w:adjustRightInd w:val="0"/>
+        <w:spacing w:after="0" w:line="240" w:lineRule="auto"/>
+        <w:rPr>
+          <w:rFonts w:ascii="Courier New" w:hAnsi="Courier New" w:cs="Courier New"/>
+          <w:color w:val="1F4E79" w:themeColor="accent1" w:themeShade="80"/>
+          <w:sz w:val="20"/>
+          <w:szCs w:val="20"/>
+        </w:rPr>
+      </w:pPr>
+      <w:r>
+        <w:rPr>
+          <w:rFonts w:ascii="Courier New" w:hAnsi="Courier New" w:cs="Courier New"/>
+          <w:color w:val="1F4E79" w:themeColor="accent1" w:themeShade="80"/>
+          <w:sz w:val="20"/>
+          <w:szCs w:val="20"/>
+        </w:rPr>
+        <w:t>End Game 0: Fred now has balance 5</w:t>
+      </w:r>
+    </w:p>
+    <w:p>
+      <w:pPr>
+        <w:autoSpaceDE w:val="0"/>
+        <w:autoSpaceDN w:val="0"/>
+        <w:adjustRightInd w:val="0"/>
+        <w:spacing w:after="0" w:line="240" w:lineRule="auto"/>
+        <w:rPr>
+          <w:rFonts w:ascii="Courier New" w:hAnsi="Courier New" w:cs="Courier New"/>
+          <w:sz w:val="20"/>
+          <w:szCs w:val="20"/>
+        </w:rPr>
+      </w:pPr>
+    </w:p>
+    <w:p>
+      <w:pPr>
+        <w:rPr>
+          <w:rFonts w:ascii="Segoe UI" w:hAnsi="Segoe UI" w:cs="Segoe UI"/>
+          <w:color w:val="1F4E79" w:themeColor="accent1" w:themeShade="80"/>
+          <w:sz w:val="20"/>
+          <w:szCs w:val="20"/>
+          <w:lang w:val="en-AU"/>
+        </w:rPr>
+      </w:pPr>
+      <w:r>
+        <w:rPr>
+          <w:rFonts w:ascii="Courier New" w:hAnsi="Courier New" w:cs="Courier New"/>
+          <w:color w:val="1F4E79" w:themeColor="accent1" w:themeShade="80"/>
+          <w:sz w:val="20"/>
+          <w:szCs w:val="20"/>
+        </w:rPr>
+        <w:t>Win count = 2, Lose Count = 1, 0.67</w:t>
+      </w:r>
+    </w:p>
+    <w:p>
+      <w:pPr>
+        <w:rPr>
+          <w:rFonts w:ascii="Segoe UI" w:hAnsi="Segoe UI" w:cs="Segoe UI"/>
+          <w:color w:val="000000"/>
+          <w:sz w:val="20"/>
+          <w:szCs w:val="20"/>
+          <w:lang w:val="en-AU"/>
+        </w:rPr>
+      </w:pPr>
+      <w:r>
+        <w:rPr>
+          <w:rFonts w:ascii="Segoe UI" w:hAnsi="Segoe UI" w:cs="Segoe UI"/>
+          <w:color w:val="000000"/>
+          <w:sz w:val="20"/>
+          <w:szCs w:val="20"/>
+          <w:lang w:val="en-AU"/>
+        </w:rPr>
+        <w:t>Simplification:</w:t>
+      </w:r>
+    </w:p>
+    <w:p>
+      <w:pPr>
+        <w:rPr>
+          <w:lang w:val="en-AU"/>
+        </w:rPr>
+      </w:pPr>
       <w:bookmarkStart w:id="0" w:name="_GoBack"/>
       <w:bookmarkEnd w:id="0"/>
     </w:p>
@@ -1289,6 +1878,17 @@
       <w:lang w:eastAsia="en-US"/>
     </w:rPr>
   </w:style>
+  <w:style w:type="paragraph" w:styleId="ListParagraph">
+    <w:name w:val="List Paragraph"/>
+    <w:basedOn w:val="Normal"/>
+    <w:uiPriority w:val="34"/>
+    <w:qFormat/>
+    <w:rsid w:val="000D4D01"/>
+    <w:pPr>
+      <w:ind w:left="720"/>
+      <w:contextualSpacing/>
+    </w:pPr>
+  </w:style>
 </w:styles>
 </file>
 

</xml_diff>

<commit_message>
modified code to simplify bug 3
</commit_message>
<xml_diff>
--- a/UAT/UAT cases.docx
+++ b/UAT/UAT cases.docx
@@ -2539,7 +2539,7 @@
           <w:szCs w:val="20"/>
           <w:lang w:val="en-AU"/>
         </w:rPr>
-        <w:t>Player cannot reach betting limit</w:t>
+        <w:t>Odds in the game do not appear to be correct</w:t>
       </w:r>
     </w:p>
     <w:p>
@@ -2602,7 +2602,32 @@
           <w:rFonts w:ascii="Segoe UI" w:hAnsi="Segoe UI" w:cs="Segoe UI"/>
           <w:sz w:val="20"/>
         </w:rPr>
-        <w:t>Confirm that player’s balance can never reach lower limit</w:t>
+        <w:t xml:space="preserve">Confirm </w:t>
+      </w:r>
+      <w:proofErr w:type="spellStart"/>
+      <w:r>
+        <w:rPr>
+          <w:rFonts w:ascii="Segoe UI" w:hAnsi="Segoe UI" w:cs="Segoe UI"/>
+          <w:sz w:val="20"/>
+        </w:rPr>
+        <w:t>win</w:t>
+      </w:r>
+      <w:proofErr w:type="gramStart"/>
+      <w:r>
+        <w:rPr>
+          <w:rFonts w:ascii="Segoe UI" w:hAnsi="Segoe UI" w:cs="Segoe UI"/>
+          <w:sz w:val="20"/>
+        </w:rPr>
+        <w:t>:loss</w:t>
+      </w:r>
+      <w:proofErr w:type="spellEnd"/>
+      <w:proofErr w:type="gramEnd"/>
+      <w:r>
+        <w:rPr>
+          <w:rFonts w:ascii="Segoe UI" w:hAnsi="Segoe UI" w:cs="Segoe UI"/>
+          <w:sz w:val="20"/>
+        </w:rPr>
+        <w:t xml:space="preserve"> ratio after playing is incorrect</w:t>
       </w:r>
     </w:p>
     <w:p>
@@ -2836,7 +2861,30 @@
           <w:rFonts w:ascii="Segoe UI" w:hAnsi="Segoe UI" w:cs="Segoe UI"/>
           <w:sz w:val="20"/>
         </w:rPr>
-        <w:t>Evidence that player’s balance never reaches lower limit</w:t>
+        <w:t xml:space="preserve">Evidence that </w:t>
+      </w:r>
+      <w:r>
+        <w:rPr>
+          <w:rFonts w:ascii="Segoe UI" w:hAnsi="Segoe UI" w:cs="Segoe UI"/>
+          <w:sz w:val="20"/>
+        </w:rPr>
+        <w:t xml:space="preserve">final </w:t>
+      </w:r>
+      <w:proofErr w:type="spellStart"/>
+      <w:r>
+        <w:rPr>
+          <w:rFonts w:ascii="Segoe UI" w:hAnsi="Segoe UI" w:cs="Segoe UI"/>
+          <w:sz w:val="20"/>
+        </w:rPr>
+        <w:t>win:loss</w:t>
+      </w:r>
+      <w:proofErr w:type="spellEnd"/>
+      <w:r>
+        <w:rPr>
+          <w:rFonts w:ascii="Segoe UI" w:hAnsi="Segoe UI" w:cs="Segoe UI"/>
+          <w:sz w:val="20"/>
+        </w:rPr>
+        <w:t xml:space="preserve"> ratio does not fit probability</w:t>
       </w:r>
     </w:p>
     <w:p>
@@ -2902,8 +2950,565 @@
           <w:lang w:val="en-AU"/>
         </w:rPr>
       </w:pPr>
+    </w:p>
+    <w:p>
+      <w:pPr>
+        <w:pStyle w:val="bp"/>
+        <w:spacing w:before="0" w:after="0"/>
+        <w:rPr>
+          <w:rFonts w:ascii="Segoe UI" w:hAnsi="Segoe UI" w:cs="Segoe UI"/>
+          <w:b/>
+          <w:sz w:val="20"/>
+        </w:rPr>
+      </w:pPr>
+      <w:r>
+        <w:rPr>
+          <w:rFonts w:ascii="Segoe UI" w:hAnsi="Segoe UI" w:cs="Segoe UI"/>
+          <w:b/>
+          <w:sz w:val="20"/>
+        </w:rPr>
+        <w:t>Debug</w:t>
+      </w:r>
       <w:bookmarkStart w:id="0" w:name="_GoBack"/>
       <w:bookmarkEnd w:id="0"/>
+      <w:r>
+        <w:rPr>
+          <w:rFonts w:ascii="Segoe UI" w:hAnsi="Segoe UI" w:cs="Segoe UI"/>
+          <w:b/>
+          <w:sz w:val="20"/>
+        </w:rPr>
+        <w:t>ging log</w:t>
+      </w:r>
+    </w:p>
+    <w:p>
+      <w:pPr>
+        <w:pStyle w:val="bp"/>
+        <w:spacing w:before="0" w:after="0"/>
+        <w:rPr>
+          <w:rFonts w:ascii="Segoe UI" w:hAnsi="Segoe UI" w:cs="Segoe UI"/>
+          <w:b/>
+          <w:sz w:val="20"/>
+        </w:rPr>
+      </w:pPr>
+    </w:p>
+    <w:p>
+      <w:pPr>
+        <w:rPr>
+          <w:lang w:val="en-AU"/>
+        </w:rPr>
+      </w:pPr>
+      <w:r>
+        <w:rPr>
+          <w:lang w:val="en-AU"/>
+        </w:rPr>
+        <w:t>Simplification:</w:t>
+      </w:r>
+    </w:p>
+    <w:p>
+      <w:pPr>
+        <w:rPr>
+          <w:lang w:val="en-AU"/>
+        </w:rPr>
+      </w:pPr>
+      <w:r>
+        <w:rPr>
+          <w:lang w:val="en-AU"/>
+        </w:rPr>
+        <w:t xml:space="preserve">Make sample size sufficiently large such that the end </w:t>
+      </w:r>
+      <w:proofErr w:type="spellStart"/>
+      <w:r>
+        <w:rPr>
+          <w:lang w:val="en-AU"/>
+        </w:rPr>
+        <w:t>win</w:t>
+      </w:r>
+      <w:proofErr w:type="gramStart"/>
+      <w:r>
+        <w:rPr>
+          <w:lang w:val="en-AU"/>
+        </w:rPr>
+        <w:t>:loss</w:t>
+      </w:r>
+      <w:proofErr w:type="spellEnd"/>
+      <w:proofErr w:type="gramEnd"/>
+      <w:r>
+        <w:rPr>
+          <w:lang w:val="en-AU"/>
+        </w:rPr>
+        <w:t xml:space="preserve"> ratio could be reasonably expected to correlate to expected result according probability. To achieve this, the code was modified to play one game, but to take 10,000 turns. To avoid the game ending prematurely, conditionals were disabled for the loop and the </w:t>
+      </w:r>
+      <w:proofErr w:type="spellStart"/>
+      <w:proofErr w:type="gramStart"/>
+      <w:r>
+        <w:rPr>
+          <w:lang w:val="en-AU"/>
+        </w:rPr>
+        <w:t>balanceExceedsLimitBy</w:t>
+      </w:r>
+      <w:proofErr w:type="spellEnd"/>
+      <w:r>
+        <w:rPr>
+          <w:lang w:val="en-AU"/>
+        </w:rPr>
+        <w:t>(</w:t>
+      </w:r>
+      <w:proofErr w:type="gramEnd"/>
+      <w:r>
+        <w:rPr>
+          <w:lang w:val="en-AU"/>
+        </w:rPr>
+        <w:t xml:space="preserve">) method in Player.java was modified to always return true. </w:t>
+      </w:r>
+    </w:p>
+    <w:p>
+      <w:pPr>
+        <w:rPr>
+          <w:lang w:val="en-AU"/>
+        </w:rPr>
+      </w:pPr>
+      <w:r>
+        <w:rPr>
+          <w:lang w:val="en-AU"/>
+        </w:rPr>
+        <w:t>Output when program is run:</w:t>
+      </w:r>
+    </w:p>
+    <w:p>
+      <w:pPr>
+        <w:autoSpaceDE w:val="0"/>
+        <w:autoSpaceDN w:val="0"/>
+        <w:adjustRightInd w:val="0"/>
+        <w:spacing w:after="0" w:line="240" w:lineRule="auto"/>
+        <w:rPr>
+          <w:rFonts w:ascii="Courier New" w:hAnsi="Courier New" w:cs="Courier New"/>
+          <w:color w:val="1F4E79" w:themeColor="accent1" w:themeShade="80"/>
+          <w:sz w:val="20"/>
+          <w:szCs w:val="20"/>
+        </w:rPr>
+      </w:pPr>
+      <w:r>
+        <w:rPr>
+          <w:rFonts w:ascii="Courier New" w:hAnsi="Courier New" w:cs="Courier New"/>
+          <w:color w:val="1F4E79" w:themeColor="accent1" w:themeShade="80"/>
+          <w:sz w:val="20"/>
+          <w:szCs w:val="20"/>
+        </w:rPr>
+        <w:t>Turn 9997: Fred bet 5 on DIAMOND</w:t>
+      </w:r>
+    </w:p>
+    <w:p>
+      <w:pPr>
+        <w:autoSpaceDE w:val="0"/>
+        <w:autoSpaceDN w:val="0"/>
+        <w:adjustRightInd w:val="0"/>
+        <w:spacing w:after="0" w:line="240" w:lineRule="auto"/>
+        <w:rPr>
+          <w:rFonts w:ascii="Courier New" w:hAnsi="Courier New" w:cs="Courier New"/>
+          <w:color w:val="1F4E79" w:themeColor="accent1" w:themeShade="80"/>
+          <w:sz w:val="20"/>
+          <w:szCs w:val="20"/>
+        </w:rPr>
+      </w:pPr>
+      <w:r>
+        <w:rPr>
+          <w:rFonts w:ascii="Courier New" w:hAnsi="Courier New" w:cs="Courier New"/>
+          <w:color w:val="1F4E79" w:themeColor="accent1" w:themeShade="80"/>
+          <w:sz w:val="20"/>
+          <w:szCs w:val="20"/>
+        </w:rPr>
+        <w:t>Rolled HEART, ANCHOR, CLUB</w:t>
+      </w:r>
+    </w:p>
+    <w:p>
+      <w:pPr>
+        <w:autoSpaceDE w:val="0"/>
+        <w:autoSpaceDN w:val="0"/>
+        <w:adjustRightInd w:val="0"/>
+        <w:spacing w:after="0" w:line="240" w:lineRule="auto"/>
+        <w:rPr>
+          <w:rFonts w:ascii="Courier New" w:hAnsi="Courier New" w:cs="Courier New"/>
+          <w:color w:val="1F4E79" w:themeColor="accent1" w:themeShade="80"/>
+          <w:sz w:val="20"/>
+          <w:szCs w:val="20"/>
+        </w:rPr>
+      </w:pPr>
+      <w:r>
+        <w:rPr>
+          <w:rFonts w:ascii="Courier New" w:hAnsi="Courier New" w:cs="Courier New"/>
+          <w:color w:val="1F4E79" w:themeColor="accent1" w:themeShade="80"/>
+          <w:sz w:val="20"/>
+          <w:szCs w:val="20"/>
+        </w:rPr>
+        <w:t>Fred lost, balance now 10865</w:t>
+      </w:r>
+    </w:p>
+    <w:p>
+      <w:pPr>
+        <w:autoSpaceDE w:val="0"/>
+        <w:autoSpaceDN w:val="0"/>
+        <w:adjustRightInd w:val="0"/>
+        <w:spacing w:after="0" w:line="240" w:lineRule="auto"/>
+        <w:rPr>
+          <w:rFonts w:ascii="Courier New" w:hAnsi="Courier New" w:cs="Courier New"/>
+          <w:color w:val="1F4E79" w:themeColor="accent1" w:themeShade="80"/>
+          <w:sz w:val="20"/>
+          <w:szCs w:val="20"/>
+        </w:rPr>
+      </w:pPr>
+    </w:p>
+    <w:p>
+      <w:pPr>
+        <w:autoSpaceDE w:val="0"/>
+        <w:autoSpaceDN w:val="0"/>
+        <w:adjustRightInd w:val="0"/>
+        <w:spacing w:after="0" w:line="240" w:lineRule="auto"/>
+        <w:rPr>
+          <w:rFonts w:ascii="Courier New" w:hAnsi="Courier New" w:cs="Courier New"/>
+          <w:color w:val="1F4E79" w:themeColor="accent1" w:themeShade="80"/>
+          <w:sz w:val="20"/>
+          <w:szCs w:val="20"/>
+        </w:rPr>
+      </w:pPr>
+      <w:r>
+        <w:rPr>
+          <w:rFonts w:ascii="Courier New" w:hAnsi="Courier New" w:cs="Courier New"/>
+          <w:color w:val="1F4E79" w:themeColor="accent1" w:themeShade="80"/>
+          <w:sz w:val="20"/>
+          <w:szCs w:val="20"/>
+        </w:rPr>
+        <w:t>Turn 9998: Fred bet 5 on CLUB</w:t>
+      </w:r>
+    </w:p>
+    <w:p>
+      <w:pPr>
+        <w:autoSpaceDE w:val="0"/>
+        <w:autoSpaceDN w:val="0"/>
+        <w:adjustRightInd w:val="0"/>
+        <w:spacing w:after="0" w:line="240" w:lineRule="auto"/>
+        <w:rPr>
+          <w:rFonts w:ascii="Courier New" w:hAnsi="Courier New" w:cs="Courier New"/>
+          <w:color w:val="1F4E79" w:themeColor="accent1" w:themeShade="80"/>
+          <w:sz w:val="20"/>
+          <w:szCs w:val="20"/>
+        </w:rPr>
+      </w:pPr>
+      <w:r>
+        <w:rPr>
+          <w:rFonts w:ascii="Courier New" w:hAnsi="Courier New" w:cs="Courier New"/>
+          <w:color w:val="1F4E79" w:themeColor="accent1" w:themeShade="80"/>
+          <w:sz w:val="20"/>
+          <w:szCs w:val="20"/>
+        </w:rPr>
+        <w:t>Rolled HEART, ANCHOR, CLUB</w:t>
+      </w:r>
+    </w:p>
+    <w:p>
+      <w:pPr>
+        <w:autoSpaceDE w:val="0"/>
+        <w:autoSpaceDN w:val="0"/>
+        <w:adjustRightInd w:val="0"/>
+        <w:spacing w:after="0" w:line="240" w:lineRule="auto"/>
+        <w:rPr>
+          <w:rFonts w:ascii="Courier New" w:hAnsi="Courier New" w:cs="Courier New"/>
+          <w:color w:val="1F4E79" w:themeColor="accent1" w:themeShade="80"/>
+          <w:sz w:val="20"/>
+          <w:szCs w:val="20"/>
+        </w:rPr>
+      </w:pPr>
+      <w:r>
+        <w:rPr>
+          <w:rFonts w:ascii="Courier New" w:hAnsi="Courier New" w:cs="Courier New"/>
+          <w:color w:val="1F4E79" w:themeColor="accent1" w:themeShade="80"/>
+          <w:sz w:val="20"/>
+          <w:szCs w:val="20"/>
+        </w:rPr>
+        <w:t>Fred won 5, balance now 10870</w:t>
+      </w:r>
+    </w:p>
+    <w:p>
+      <w:pPr>
+        <w:autoSpaceDE w:val="0"/>
+        <w:autoSpaceDN w:val="0"/>
+        <w:adjustRightInd w:val="0"/>
+        <w:spacing w:after="0" w:line="240" w:lineRule="auto"/>
+        <w:rPr>
+          <w:rFonts w:ascii="Courier New" w:hAnsi="Courier New" w:cs="Courier New"/>
+          <w:color w:val="1F4E79" w:themeColor="accent1" w:themeShade="80"/>
+          <w:sz w:val="20"/>
+          <w:szCs w:val="20"/>
+        </w:rPr>
+      </w:pPr>
+    </w:p>
+    <w:p>
+      <w:pPr>
+        <w:autoSpaceDE w:val="0"/>
+        <w:autoSpaceDN w:val="0"/>
+        <w:adjustRightInd w:val="0"/>
+        <w:spacing w:after="0" w:line="240" w:lineRule="auto"/>
+        <w:rPr>
+          <w:rFonts w:ascii="Courier New" w:hAnsi="Courier New" w:cs="Courier New"/>
+          <w:color w:val="1F4E79" w:themeColor="accent1" w:themeShade="80"/>
+          <w:sz w:val="20"/>
+          <w:szCs w:val="20"/>
+        </w:rPr>
+      </w:pPr>
+      <w:r>
+        <w:rPr>
+          <w:rFonts w:ascii="Courier New" w:hAnsi="Courier New" w:cs="Courier New"/>
+          <w:color w:val="1F4E79" w:themeColor="accent1" w:themeShade="80"/>
+          <w:sz w:val="20"/>
+          <w:szCs w:val="20"/>
+        </w:rPr>
+        <w:t>Turn 9999: Fred bet 5 on CROWN</w:t>
+      </w:r>
+    </w:p>
+    <w:p>
+      <w:pPr>
+        <w:autoSpaceDE w:val="0"/>
+        <w:autoSpaceDN w:val="0"/>
+        <w:adjustRightInd w:val="0"/>
+        <w:spacing w:after="0" w:line="240" w:lineRule="auto"/>
+        <w:rPr>
+          <w:rFonts w:ascii="Courier New" w:hAnsi="Courier New" w:cs="Courier New"/>
+          <w:color w:val="1F4E79" w:themeColor="accent1" w:themeShade="80"/>
+          <w:sz w:val="20"/>
+          <w:szCs w:val="20"/>
+        </w:rPr>
+      </w:pPr>
+      <w:r>
+        <w:rPr>
+          <w:rFonts w:ascii="Courier New" w:hAnsi="Courier New" w:cs="Courier New"/>
+          <w:color w:val="1F4E79" w:themeColor="accent1" w:themeShade="80"/>
+          <w:sz w:val="20"/>
+          <w:szCs w:val="20"/>
+        </w:rPr>
+        <w:t>Rolled HEART, ANCHOR, CLUB</w:t>
+      </w:r>
+    </w:p>
+    <w:p>
+      <w:pPr>
+        <w:autoSpaceDE w:val="0"/>
+        <w:autoSpaceDN w:val="0"/>
+        <w:adjustRightInd w:val="0"/>
+        <w:spacing w:after="0" w:line="240" w:lineRule="auto"/>
+        <w:rPr>
+          <w:rFonts w:ascii="Courier New" w:hAnsi="Courier New" w:cs="Courier New"/>
+          <w:color w:val="1F4E79" w:themeColor="accent1" w:themeShade="80"/>
+          <w:sz w:val="20"/>
+          <w:szCs w:val="20"/>
+        </w:rPr>
+      </w:pPr>
+      <w:r>
+        <w:rPr>
+          <w:rFonts w:ascii="Courier New" w:hAnsi="Courier New" w:cs="Courier New"/>
+          <w:color w:val="1F4E79" w:themeColor="accent1" w:themeShade="80"/>
+          <w:sz w:val="20"/>
+          <w:szCs w:val="20"/>
+        </w:rPr>
+        <w:t>Fred lost, balance now 10865</w:t>
+      </w:r>
+    </w:p>
+    <w:p>
+      <w:pPr>
+        <w:autoSpaceDE w:val="0"/>
+        <w:autoSpaceDN w:val="0"/>
+        <w:adjustRightInd w:val="0"/>
+        <w:spacing w:after="0" w:line="240" w:lineRule="auto"/>
+        <w:rPr>
+          <w:rFonts w:ascii="Courier New" w:hAnsi="Courier New" w:cs="Courier New"/>
+          <w:color w:val="1F4E79" w:themeColor="accent1" w:themeShade="80"/>
+          <w:sz w:val="20"/>
+          <w:szCs w:val="20"/>
+        </w:rPr>
+      </w:pPr>
+    </w:p>
+    <w:p>
+      <w:pPr>
+        <w:autoSpaceDE w:val="0"/>
+        <w:autoSpaceDN w:val="0"/>
+        <w:adjustRightInd w:val="0"/>
+        <w:spacing w:after="0" w:line="240" w:lineRule="auto"/>
+        <w:rPr>
+          <w:rFonts w:ascii="Courier New" w:hAnsi="Courier New" w:cs="Courier New"/>
+          <w:color w:val="1F4E79" w:themeColor="accent1" w:themeShade="80"/>
+          <w:sz w:val="20"/>
+          <w:szCs w:val="20"/>
+        </w:rPr>
+      </w:pPr>
+      <w:r>
+        <w:rPr>
+          <w:rFonts w:ascii="Courier New" w:hAnsi="Courier New" w:cs="Courier New"/>
+          <w:color w:val="1F4E79" w:themeColor="accent1" w:themeShade="80"/>
+          <w:sz w:val="20"/>
+          <w:szCs w:val="20"/>
+        </w:rPr>
+        <w:t>Turn 10000: Fred bet 5 on CROWN</w:t>
+      </w:r>
+    </w:p>
+    <w:p>
+      <w:pPr>
+        <w:autoSpaceDE w:val="0"/>
+        <w:autoSpaceDN w:val="0"/>
+        <w:adjustRightInd w:val="0"/>
+        <w:spacing w:after="0" w:line="240" w:lineRule="auto"/>
+        <w:rPr>
+          <w:rFonts w:ascii="Courier New" w:hAnsi="Courier New" w:cs="Courier New"/>
+          <w:color w:val="1F4E79" w:themeColor="accent1" w:themeShade="80"/>
+          <w:sz w:val="20"/>
+          <w:szCs w:val="20"/>
+        </w:rPr>
+      </w:pPr>
+      <w:r>
+        <w:rPr>
+          <w:rFonts w:ascii="Courier New" w:hAnsi="Courier New" w:cs="Courier New"/>
+          <w:color w:val="1F4E79" w:themeColor="accent1" w:themeShade="80"/>
+          <w:sz w:val="20"/>
+          <w:szCs w:val="20"/>
+        </w:rPr>
+        <w:t>Rolled HEART, ANCHOR, CLUB</w:t>
+      </w:r>
+    </w:p>
+    <w:p>
+      <w:pPr>
+        <w:autoSpaceDE w:val="0"/>
+        <w:autoSpaceDN w:val="0"/>
+        <w:adjustRightInd w:val="0"/>
+        <w:spacing w:after="0" w:line="240" w:lineRule="auto"/>
+        <w:rPr>
+          <w:rFonts w:ascii="Courier New" w:hAnsi="Courier New" w:cs="Courier New"/>
+          <w:color w:val="1F4E79" w:themeColor="accent1" w:themeShade="80"/>
+          <w:sz w:val="20"/>
+          <w:szCs w:val="20"/>
+        </w:rPr>
+      </w:pPr>
+      <w:r>
+        <w:rPr>
+          <w:rFonts w:ascii="Courier New" w:hAnsi="Courier New" w:cs="Courier New"/>
+          <w:color w:val="1F4E79" w:themeColor="accent1" w:themeShade="80"/>
+          <w:sz w:val="20"/>
+          <w:szCs w:val="20"/>
+        </w:rPr>
+        <w:t>Fred lost, balance now 10860</w:t>
+      </w:r>
+    </w:p>
+    <w:p>
+      <w:pPr>
+        <w:autoSpaceDE w:val="0"/>
+        <w:autoSpaceDN w:val="0"/>
+        <w:adjustRightInd w:val="0"/>
+        <w:spacing w:after="0" w:line="240" w:lineRule="auto"/>
+        <w:rPr>
+          <w:rFonts w:ascii="Courier New" w:hAnsi="Courier New" w:cs="Courier New"/>
+          <w:color w:val="1F4E79" w:themeColor="accent1" w:themeShade="80"/>
+          <w:sz w:val="20"/>
+          <w:szCs w:val="20"/>
+        </w:rPr>
+      </w:pPr>
+    </w:p>
+    <w:p>
+      <w:pPr>
+        <w:autoSpaceDE w:val="0"/>
+        <w:autoSpaceDN w:val="0"/>
+        <w:adjustRightInd w:val="0"/>
+        <w:spacing w:after="0" w:line="240" w:lineRule="auto"/>
+        <w:rPr>
+          <w:rFonts w:ascii="Courier New" w:hAnsi="Courier New" w:cs="Courier New"/>
+          <w:color w:val="1F4E79" w:themeColor="accent1" w:themeShade="80"/>
+          <w:sz w:val="20"/>
+          <w:szCs w:val="20"/>
+        </w:rPr>
+      </w:pPr>
+      <w:r>
+        <w:rPr>
+          <w:rFonts w:ascii="Courier New" w:hAnsi="Courier New" w:cs="Courier New"/>
+          <w:color w:val="1F4E79" w:themeColor="accent1" w:themeShade="80"/>
+          <w:sz w:val="20"/>
+          <w:szCs w:val="20"/>
+        </w:rPr>
+        <w:t>10000 turns later.</w:t>
+      </w:r>
+    </w:p>
+    <w:p>
+      <w:pPr>
+        <w:autoSpaceDE w:val="0"/>
+        <w:autoSpaceDN w:val="0"/>
+        <w:adjustRightInd w:val="0"/>
+        <w:spacing w:after="0" w:line="240" w:lineRule="auto"/>
+        <w:rPr>
+          <w:rFonts w:ascii="Courier New" w:hAnsi="Courier New" w:cs="Courier New"/>
+          <w:color w:val="1F4E79" w:themeColor="accent1" w:themeShade="80"/>
+          <w:sz w:val="20"/>
+          <w:szCs w:val="20"/>
+        </w:rPr>
+      </w:pPr>
+      <w:r>
+        <w:rPr>
+          <w:rFonts w:ascii="Courier New" w:hAnsi="Courier New" w:cs="Courier New"/>
+          <w:color w:val="1F4E79" w:themeColor="accent1" w:themeShade="80"/>
+          <w:sz w:val="20"/>
+          <w:szCs w:val="20"/>
+        </w:rPr>
+        <w:t>End Game 0: Fred now has balance 10860</w:t>
+      </w:r>
+    </w:p>
+    <w:p>
+      <w:pPr>
+        <w:autoSpaceDE w:val="0"/>
+        <w:autoSpaceDN w:val="0"/>
+        <w:adjustRightInd w:val="0"/>
+        <w:spacing w:after="0" w:line="240" w:lineRule="auto"/>
+        <w:rPr>
+          <w:rFonts w:ascii="Courier New" w:hAnsi="Courier New" w:cs="Courier New"/>
+          <w:color w:val="1F4E79" w:themeColor="accent1" w:themeShade="80"/>
+          <w:sz w:val="20"/>
+          <w:szCs w:val="20"/>
+        </w:rPr>
+      </w:pPr>
+    </w:p>
+    <w:p>
+      <w:pPr>
+        <w:rPr>
+          <w:color w:val="1F4E79" w:themeColor="accent1" w:themeShade="80"/>
+          <w:lang w:val="en-AU"/>
+        </w:rPr>
+      </w:pPr>
+      <w:r>
+        <w:rPr>
+          <w:rFonts w:ascii="Courier New" w:hAnsi="Courier New" w:cs="Courier New"/>
+          <w:color w:val="1F4E79" w:themeColor="accent1" w:themeShade="80"/>
+          <w:sz w:val="20"/>
+          <w:szCs w:val="20"/>
+        </w:rPr>
+        <w:lastRenderedPageBreak/>
+        <w:t>Win count = 6076, Lose Count = 3924, 0.61</w:t>
+      </w:r>
+      <w:r>
+        <w:rPr>
+          <w:color w:val="1F4E79" w:themeColor="accent1" w:themeShade="80"/>
+          <w:lang w:val="en-AU"/>
+        </w:rPr>
+        <w:t xml:space="preserve"> </w:t>
+      </w:r>
+    </w:p>
+    <w:p>
+      <w:pPr>
+        <w:rPr>
+          <w:lang w:val="en-AU"/>
+        </w:rPr>
+      </w:pPr>
+      <w:r>
+        <w:rPr>
+          <w:lang w:val="en-AU"/>
+        </w:rPr>
+        <w:t xml:space="preserve">This is not close to the expected ratio of 0.42. </w:t>
+      </w:r>
+      <w:r>
+        <w:rPr>
+          <w:lang w:val="en-AU"/>
+        </w:rPr>
+        <w:t>Furthermore, every single time the dice rolls resulted in the exact same result.</w:t>
+      </w:r>
     </w:p>
     <w:sectPr>
       <w:pgSz w:w="12240" w:h="15840"/>
@@ -3983,7 +4588,7 @@
 </file>
 
 <file path=customXml/itemProps1.xml><?xml version="1.0" encoding="utf-8"?>
-<ds:datastoreItem xmlns:ds="http://schemas.openxmlformats.org/officeDocument/2006/customXml" ds:itemID="{5B9B9F42-0B92-4CB6-A668-7B3B8F4CA106}">
+<ds:datastoreItem xmlns:ds="http://schemas.openxmlformats.org/officeDocument/2006/customXml" ds:itemID="{1A24F02A-D9CA-4F73-9E42-00DEACC73B11}">
   <ds:schemaRefs>
     <ds:schemaRef ds:uri="http://schemas.openxmlformats.org/officeDocument/2006/bibliography"/>
   </ds:schemaRefs>

</xml_diff>